<commit_message>
Por qué sacaste el GTA SA original Steam? ;-;
</commit_message>
<xml_diff>
--- a/images/Capturas/QUE JUEGOS HACE CADA UNO.docx
+++ b/images/Capturas/QUE JUEGOS HACE CADA UNO.docx
@@ -17,6 +17,7 @@
           <w:tcPr>
             <w:tcW w:w="5000" w:type="pct"/>
             <w:gridSpan w:val="2"/>
+            <w:shd w:val="clear" w:color="auto" w:fill="FFFF00"/>
           </w:tcPr>
           <w:p>
             <w:pPr>
@@ -32,6 +33,7 @@
         <w:tc>
           <w:tcPr>
             <w:tcW w:w="4410" w:type="pct"/>
+            <w:shd w:val="clear" w:color="auto" w:fill="C5E0B3" w:themeFill="accent6" w:themeFillTint="66"/>
           </w:tcPr>
           <w:p>
             <w:pPr>
@@ -48,35 +50,37 @@
           <w:sdtPr>
             <w:id w:val="-2001418286"/>
             <w14:checkbox>
-              <w14:checked w14:val="0"/>
-              <w14:checkedState w14:val="2612" w14:font="MS Gothic"/>
-              <w14:uncheckedState w14:val="2610" w14:font="MS Gothic"/>
-            </w14:checkbox>
-          </w:sdtPr>
-          <w:sdtContent>
-            <w:tc>
-              <w:tcPr>
-                <w:tcW w:w="590" w:type="pct"/>
-              </w:tcPr>
-              <w:p>
-                <w:pPr>
-                  <w:jc w:val="center"/>
-                </w:pPr>
-                <w:r>
-                  <w:rPr>
-                    <w:rFonts w:ascii="MS Gothic" w:eastAsia="MS Gothic" w:hAnsi="MS Gothic" w:hint="eastAsia"/>
-                  </w:rPr>
-                  <w:t>☐</w:t>
-                </w:r>
-              </w:p>
-            </w:tc>
-          </w:sdtContent>
-        </w:sdt>
-      </w:tr>
-      <w:tr>
-        <w:tc>
-          <w:tcPr>
-            <w:tcW w:w="4410" w:type="pct"/>
+              <w14:checked w14:val="1"/>
+              <w14:checkedState w14:val="2612" w14:font="MS Gothic"/>
+              <w14:uncheckedState w14:val="2610" w14:font="MS Gothic"/>
+            </w14:checkbox>
+          </w:sdtPr>
+          <w:sdtContent>
+            <w:tc>
+              <w:tcPr>
+                <w:tcW w:w="590" w:type="pct"/>
+                <w:shd w:val="clear" w:color="auto" w:fill="C5E0B3" w:themeFill="accent6" w:themeFillTint="66"/>
+              </w:tcPr>
+              <w:p>
+                <w:pPr>
+                  <w:jc w:val="center"/>
+                </w:pPr>
+                <w:r>
+                  <w:rPr>
+                    <w:rFonts w:ascii="MS Gothic" w:eastAsia="MS Gothic" w:hAnsi="MS Gothic" w:hint="eastAsia"/>
+                  </w:rPr>
+                  <w:t>☒</w:t>
+                </w:r>
+              </w:p>
+            </w:tc>
+          </w:sdtContent>
+        </w:sdt>
+      </w:tr>
+      <w:tr>
+        <w:tc>
+          <w:tcPr>
+            <w:tcW w:w="4410" w:type="pct"/>
+            <w:shd w:val="clear" w:color="auto" w:fill="C5E0B3" w:themeFill="accent6" w:themeFillTint="66"/>
           </w:tcPr>
           <w:p>
             <w:pPr>
@@ -91,25 +95,26 @@
           <w:sdtPr>
             <w:id w:val="-251509691"/>
             <w14:checkbox>
-              <w14:checked w14:val="0"/>
-              <w14:checkedState w14:val="2612" w14:font="MS Gothic"/>
-              <w14:uncheckedState w14:val="2610" w14:font="MS Gothic"/>
-            </w14:checkbox>
-          </w:sdtPr>
-          <w:sdtContent>
-            <w:tc>
-              <w:tcPr>
-                <w:tcW w:w="590" w:type="pct"/>
-              </w:tcPr>
-              <w:p>
-                <w:pPr>
-                  <w:jc w:val="center"/>
-                </w:pPr>
-                <w:r>
-                  <w:rPr>
-                    <w:rFonts w:ascii="MS Gothic" w:eastAsia="MS Gothic" w:hAnsi="MS Gothic" w:hint="eastAsia"/>
-                  </w:rPr>
-                  <w:t>☐</w:t>
+              <w14:checked w14:val="1"/>
+              <w14:checkedState w14:val="2612" w14:font="MS Gothic"/>
+              <w14:uncheckedState w14:val="2610" w14:font="MS Gothic"/>
+            </w14:checkbox>
+          </w:sdtPr>
+          <w:sdtContent>
+            <w:tc>
+              <w:tcPr>
+                <w:tcW w:w="590" w:type="pct"/>
+                <w:shd w:val="clear" w:color="auto" w:fill="C5E0B3" w:themeFill="accent6" w:themeFillTint="66"/>
+              </w:tcPr>
+              <w:p>
+                <w:pPr>
+                  <w:jc w:val="center"/>
+                </w:pPr>
+                <w:r>
+                  <w:rPr>
+                    <w:rFonts w:ascii="MS Gothic" w:eastAsia="MS Gothic" w:hAnsi="MS Gothic" w:hint="eastAsia"/>
+                  </w:rPr>
+                  <w:t>☒</w:t>
                 </w:r>
               </w:p>
             </w:tc>
@@ -172,7 +177,10 @@
               <w:jc w:val="center"/>
             </w:pPr>
             <w:r>
-              <w:t>CASUAL 2</w:t>
+              <w:t>THE SIMS 4</w:t>
+            </w:r>
+            <w:r>
+              <w:t xml:space="preserve"> (CASUAL 2)</w:t>
             </w:r>
           </w:p>
         </w:tc>
@@ -213,9 +221,27 @@
           <w:p>
             <w:pPr>
               <w:jc w:val="center"/>
-            </w:pPr>
-            <w:r>
-              <w:t>TERROR 1</w:t>
+              <w:rPr>
+                <w:lang w:val="en-US"/>
+              </w:rPr>
+            </w:pPr>
+            <w:r>
+              <w:rPr>
+                <w:lang w:val="en-US"/>
+              </w:rPr>
+              <w:t>FIVE NIGHTS AT FREDDY’S (1)</w:t>
+            </w:r>
+            <w:r>
+              <w:rPr>
+                <w:lang w:val="en-US"/>
+              </w:rPr>
+              <w:t xml:space="preserve"> (T</w:t>
+            </w:r>
+            <w:r>
+              <w:rPr>
+                <w:lang w:val="en-US"/>
+              </w:rPr>
+              <w:t>ERROR 1)</w:t>
             </w:r>
           </w:p>
         </w:tc>
@@ -261,7 +287,10 @@
               <w:jc w:val="center"/>
             </w:pPr>
             <w:r>
-              <w:t>TERROR 2</w:t>
+              <w:t>RESIDENT EVIL 4 (ORIGINAL)</w:t>
+            </w:r>
+            <w:r>
+              <w:t xml:space="preserve"> (TERROR 2)</w:t>
             </w:r>
           </w:p>
         </w:tc>
@@ -304,7 +333,10 @@
               <w:jc w:val="center"/>
             </w:pPr>
             <w:r>
-              <w:t>RPG 1</w:t>
+              <w:t>UNDERTALE</w:t>
+            </w:r>
+            <w:r>
+              <w:t xml:space="preserve"> (RPG 1)</w:t>
             </w:r>
           </w:p>
         </w:tc>
@@ -347,7 +379,10 @@
               <w:jc w:val="center"/>
             </w:pPr>
             <w:r>
-              <w:t>AVENTURA 3</w:t>
+              <w:t>TERRARIA</w:t>
+            </w:r>
+            <w:r>
+              <w:t xml:space="preserve"> (AVENTURA 3)</w:t>
             </w:r>
           </w:p>
         </w:tc>
@@ -384,13 +419,17 @@
         <w:tc>
           <w:tcPr>
             <w:tcW w:w="4410" w:type="pct"/>
-          </w:tcPr>
-          <w:p>
-            <w:pPr>
-              <w:jc w:val="center"/>
-            </w:pPr>
-            <w:r>
-              <w:t>ACCION 1</w:t>
+            <w:shd w:val="clear" w:color="auto" w:fill="C5E0B3" w:themeFill="accent6" w:themeFillTint="66"/>
+          </w:tcPr>
+          <w:p>
+            <w:pPr>
+              <w:jc w:val="center"/>
+            </w:pPr>
+            <w:r>
+              <w:t>CUPHEAD</w:t>
+            </w:r>
+            <w:r>
+              <w:t xml:space="preserve"> (ACCION 1)</w:t>
             </w:r>
           </w:p>
         </w:tc>
@@ -398,42 +437,46 @@
           <w:sdtPr>
             <w:id w:val="-606038705"/>
             <w14:checkbox>
-              <w14:checked w14:val="0"/>
-              <w14:checkedState w14:val="2612" w14:font="MS Gothic"/>
-              <w14:uncheckedState w14:val="2610" w14:font="MS Gothic"/>
-            </w14:checkbox>
-          </w:sdtPr>
-          <w:sdtContent>
-            <w:tc>
-              <w:tcPr>
-                <w:tcW w:w="590" w:type="pct"/>
-              </w:tcPr>
-              <w:p>
-                <w:pPr>
-                  <w:jc w:val="center"/>
-                </w:pPr>
-                <w:r>
-                  <w:rPr>
-                    <w:rFonts w:ascii="MS Gothic" w:eastAsia="MS Gothic" w:hAnsi="MS Gothic" w:hint="eastAsia"/>
-                  </w:rPr>
-                  <w:t>☐</w:t>
-                </w:r>
-              </w:p>
-            </w:tc>
-          </w:sdtContent>
-        </w:sdt>
-      </w:tr>
-      <w:tr>
-        <w:tc>
-          <w:tcPr>
-            <w:tcW w:w="4410" w:type="pct"/>
-          </w:tcPr>
-          <w:p>
-            <w:pPr>
-              <w:jc w:val="center"/>
-            </w:pPr>
-            <w:r>
-              <w:t>ACCION 2</w:t>
+              <w14:checked w14:val="1"/>
+              <w14:checkedState w14:val="2612" w14:font="MS Gothic"/>
+              <w14:uncheckedState w14:val="2610" w14:font="MS Gothic"/>
+            </w14:checkbox>
+          </w:sdtPr>
+          <w:sdtContent>
+            <w:tc>
+              <w:tcPr>
+                <w:tcW w:w="590" w:type="pct"/>
+                <w:shd w:val="clear" w:color="auto" w:fill="C5E0B3" w:themeFill="accent6" w:themeFillTint="66"/>
+              </w:tcPr>
+              <w:p>
+                <w:pPr>
+                  <w:jc w:val="center"/>
+                </w:pPr>
+                <w:r>
+                  <w:rPr>
+                    <w:rFonts w:ascii="MS Gothic" w:eastAsia="MS Gothic" w:hAnsi="MS Gothic" w:hint="eastAsia"/>
+                  </w:rPr>
+                  <w:t>☒</w:t>
+                </w:r>
+              </w:p>
+            </w:tc>
+          </w:sdtContent>
+        </w:sdt>
+      </w:tr>
+      <w:tr>
+        <w:tc>
+          <w:tcPr>
+            <w:tcW w:w="4410" w:type="pct"/>
+          </w:tcPr>
+          <w:p>
+            <w:pPr>
+              <w:jc w:val="center"/>
+            </w:pPr>
+            <w:r>
+              <w:t>GTA SAN ANDREAS (ORIGINAL)</w:t>
+            </w:r>
+            <w:r>
+              <w:t xml:space="preserve"> (ACCION 2)</w:t>
             </w:r>
           </w:p>
         </w:tc>

</xml_diff>

<commit_message>
Update QUE JUEGOS HACE CADA UNO.docx
</commit_message>
<xml_diff>
--- a/images/Capturas/QUE JUEGOS HACE CADA UNO.docx
+++ b/images/Capturas/QUE JUEGOS HACE CADA UNO.docx
@@ -683,6 +683,9 @@
               <w:jc w:val="center"/>
             </w:pPr>
             <w:r>
+              <w:t xml:space="preserve">AMONG US - </w:t>
+            </w:r>
+            <w:r>
               <w:t>CASUAL 3</w:t>
             </w:r>
           </w:p>
@@ -772,6 +775,9 @@
               <w:jc w:val="center"/>
             </w:pPr>
             <w:r>
+              <w:t xml:space="preserve">DARKEST DUNGEON  - </w:t>
+            </w:r>
+            <w:r>
               <w:t>RPG 2</w:t>
             </w:r>
           </w:p>
@@ -815,6 +821,9 @@
               <w:jc w:val="center"/>
             </w:pPr>
             <w:r>
+              <w:t xml:space="preserve">SOUTH PARK: THE STICK OF TRUTH - </w:t>
+            </w:r>
+            <w:r>
               <w:t>RPG 3</w:t>
             </w:r>
           </w:p>
@@ -858,6 +867,9 @@
               <w:jc w:val="center"/>
             </w:pPr>
             <w:r>
+              <w:t xml:space="preserve">CORE KEEPER - </w:t>
+            </w:r>
+            <w:r>
               <w:t>AVENTURA 1</w:t>
             </w:r>
           </w:p>
@@ -901,6 +913,9 @@
               <w:jc w:val="center"/>
             </w:pPr>
             <w:r>
+              <w:t xml:space="preserve">STARBOUND  - </w:t>
+            </w:r>
+            <w:r>
               <w:t>AVENTURA 2</w:t>
             </w:r>
           </w:p>
@@ -943,6 +958,9 @@
             <w:pPr>
               <w:jc w:val="center"/>
             </w:pPr>
+            <w:r>
+              <w:t xml:space="preserve">RISK OF RAIN 2 - </w:t>
+            </w:r>
             <w:r>
               <w:t>ACCION 3</w:t>
             </w:r>

</xml_diff>